<commit_message>
Updated herbarium list with correct numbering
</commit_message>
<xml_diff>
--- a/methods/extraction method.docx
+++ b/methods/extraction method.docx
@@ -16,6 +16,13 @@
         </w:rPr>
         <w:t>Scutellaria Extraction Method</w:t>
       </w:r>
+      <w:r>
+        <w:rPr>
+          <w:b/>
+          <w:bCs/>
+        </w:rPr>
+        <w:t xml:space="preserve"> – Fresh Samples</w:t>
+      </w:r>
     </w:p>
     <w:p>
       <w:pPr>
@@ -26,10 +33,19 @@
         </w:numPr>
       </w:pPr>
       <w:r>
-        <w:t>Add sample and solvent (80% MeOH) to 15 mL tube</w:t>
-      </w:r>
-      <w:r>
-        <w:t xml:space="preserve"> in the following r</w:t>
+        <w:t xml:space="preserve">Add sample and solvent (80% </w:t>
+      </w:r>
+      <w:r>
+        <w:t xml:space="preserve">HPLC grade </w:t>
+      </w:r>
+      <w:r>
+        <w:t>MeOH) to</w:t>
+      </w:r>
+      <w:r>
+        <w:t xml:space="preserve"> tube </w:t>
+      </w:r>
+      <w:r>
+        <w:t>in the following r</w:t>
       </w:r>
       <w:r>
         <w:t xml:space="preserve">atio: </w:t>
@@ -38,7 +54,12 @@
         <w:t>30</w:t>
       </w:r>
       <w:r>
-        <w:t xml:space="preserve"> mg sample / 1 mL solvent (</w:t>
+        <w:t xml:space="preserve"> mg sam</w:t>
+      </w:r>
+      <w:bookmarkStart w:id="0" w:name="_GoBack"/>
+      <w:bookmarkEnd w:id="0"/>
+      <w:r>
+        <w:t>ple / 1 mL solvent (</w:t>
       </w:r>
       <w:r>
         <w:t>30</w:t>
@@ -98,13 +119,13 @@
         <w:t>µ</w:t>
       </w:r>
       <w:r>
-        <w:t>L</w:t>
-      </w:r>
-      <w:r>
-        <w:t xml:space="preserve"> of 80% MeOH in a 1.5 mL centrifuge tube</w:t>
-      </w:r>
-      <w:r>
-        <w:t>. Final ratio: 5 mg sample / 1 mL solvent</w:t>
+        <w:t>L of 80% MeOH in a 1.5 mL centrifuge tube</w:t>
+      </w:r>
+      <w:r>
+        <w:t>. Final ratio: 5 mg sample / 1 mL solven</w:t>
+      </w:r>
+      <w:r>
+        <w:t>t</w:t>
       </w:r>
     </w:p>
     <w:p>
@@ -151,8 +172,132 @@
       <w:r>
         <w:t>Run in HPLC with method “acclaim10cm5-1”</w:t>
       </w:r>
-      <w:bookmarkStart w:id="0" w:name="_GoBack"/>
-      <w:bookmarkEnd w:id="0"/>
+    </w:p>
+    <w:p>
+      <w:pPr>
+        <w:rPr>
+          <w:b/>
+          <w:bCs/>
+        </w:rPr>
+      </w:pPr>
+      <w:r>
+        <w:rPr>
+          <w:b/>
+          <w:bCs/>
+        </w:rPr>
+        <w:t>Scutellaria Extraction Method – Dried/herbarium Samples</w:t>
+      </w:r>
+    </w:p>
+    <w:p>
+      <w:pPr>
+        <w:pStyle w:val="ListParagraph"/>
+        <w:numPr>
+          <w:ilvl w:val="0"/>
+          <w:numId w:val="4"/>
+        </w:numPr>
+      </w:pPr>
+      <w:r>
+        <w:t>Add sample and solvent (80%</w:t>
+      </w:r>
+      <w:r>
+        <w:t xml:space="preserve"> HPLC grade</w:t>
+      </w:r>
+      <w:r>
+        <w:t xml:space="preserve"> MeOH) to tube in the following ratio: 10 mg sample / 1 mL solvent (10,000 ppm)</w:t>
+      </w:r>
+    </w:p>
+    <w:p>
+      <w:pPr>
+        <w:pStyle w:val="ListParagraph"/>
+        <w:numPr>
+          <w:ilvl w:val="0"/>
+          <w:numId w:val="4"/>
+        </w:numPr>
+      </w:pPr>
+      <w:r>
+        <w:t>Sonicate for 1 hour @ room temperature</w:t>
+      </w:r>
+    </w:p>
+    <w:p>
+      <w:pPr>
+        <w:pStyle w:val="ListParagraph"/>
+        <w:numPr>
+          <w:ilvl w:val="0"/>
+          <w:numId w:val="4"/>
+        </w:numPr>
+      </w:pPr>
+      <w:r>
+        <w:t xml:space="preserve">Dilute to 1000 ppm by adding 150 </w:t>
+      </w:r>
+      <w:r>
+        <w:rPr>
+          <w:rFonts w:cstheme="minorHAnsi"/>
+        </w:rPr>
+        <w:t>µ</w:t>
+      </w:r>
+      <w:r>
+        <w:t>L</w:t>
+      </w:r>
+      <w:r>
+        <w:t xml:space="preserve"> of extraction sample to 1350 </w:t>
+      </w:r>
+      <w:r>
+        <w:rPr>
+          <w:rFonts w:cstheme="minorHAnsi"/>
+        </w:rPr>
+        <w:t>µ</w:t>
+      </w:r>
+      <w:r>
+        <w:t>L</w:t>
+      </w:r>
+      <w:r>
+        <w:t xml:space="preserve"> of 80% MeOH in a 1.5 mL centrifuge tube: Final ratio: 1 mg sample / 1 mL solvent</w:t>
+      </w:r>
+    </w:p>
+    <w:p>
+      <w:pPr>
+        <w:pStyle w:val="ListParagraph"/>
+        <w:numPr>
+          <w:ilvl w:val="0"/>
+          <w:numId w:val="4"/>
+        </w:numPr>
+      </w:pPr>
+      <w:r>
+        <w:t>Centrifuge at 15,000 rpm for 5 minutes</w:t>
+      </w:r>
+    </w:p>
+    <w:p>
+      <w:pPr>
+        <w:pStyle w:val="ListParagraph"/>
+        <w:numPr>
+          <w:ilvl w:val="0"/>
+          <w:numId w:val="4"/>
+        </w:numPr>
+      </w:pPr>
+      <w:r>
+        <w:t xml:space="preserve">Filter using a syringe filter (pore size 0.2 – 0.45 </w:t>
+      </w:r>
+      <w:r>
+        <w:rPr>
+          <w:rFonts w:cstheme="minorHAnsi"/>
+        </w:rPr>
+        <w:t>µ</w:t>
+      </w:r>
+      <w:r>
+        <w:t>m)</w:t>
+      </w:r>
+    </w:p>
+    <w:p>
+      <w:pPr>
+        <w:pStyle w:val="ListParagraph"/>
+        <w:numPr>
+          <w:ilvl w:val="0"/>
+          <w:numId w:val="4"/>
+        </w:numPr>
+      </w:pPr>
+      <w:r>
+        <w:t>Run in HPLC with method “acclaim10cm5-1”</w:t>
+      </w:r>
     </w:p>
     <w:sectPr>
       <w:pgSz w:w="12240" w:h="15840"/>
@@ -253,6 +398,92 @@
     </w:lvl>
   </w:abstractNum>
   <w:abstractNum w:abstractNumId="1" w15:restartNumberingAfterBreak="0">
+    <w:nsid w:val="28DD582D"/>
+    <w:multiLevelType w:val="hybridMultilevel"/>
+    <w:tmpl w:val="EE62E352"/>
+    <w:lvl w:ilvl="0" w:tplc="0409000F">
+      <w:start w:val="1"/>
+      <w:numFmt w:val="decimal"/>
+      <w:lvlText w:val="%1."/>
+      <w:lvlJc w:val="left"/>
+      <w:pPr>
+        <w:ind w:left="720" w:hanging="360"/>
+      </w:pPr>
+    </w:lvl>
+    <w:lvl w:ilvl="1" w:tplc="04090019" w:tentative="1">
+      <w:start w:val="1"/>
+      <w:numFmt w:val="lowerLetter"/>
+      <w:lvlText w:val="%2."/>
+      <w:lvlJc w:val="left"/>
+      <w:pPr>
+        <w:ind w:left="1440" w:hanging="360"/>
+      </w:pPr>
+    </w:lvl>
+    <w:lvl w:ilvl="2" w:tplc="0409001B" w:tentative="1">
+      <w:start w:val="1"/>
+      <w:numFmt w:val="lowerRoman"/>
+      <w:lvlText w:val="%3."/>
+      <w:lvlJc w:val="right"/>
+      <w:pPr>
+        <w:ind w:left="2160" w:hanging="180"/>
+      </w:pPr>
+    </w:lvl>
+    <w:lvl w:ilvl="3" w:tplc="0409000F" w:tentative="1">
+      <w:start w:val="1"/>
+      <w:numFmt w:val="decimal"/>
+      <w:lvlText w:val="%4."/>
+      <w:lvlJc w:val="left"/>
+      <w:pPr>
+        <w:ind w:left="2880" w:hanging="360"/>
+      </w:pPr>
+    </w:lvl>
+    <w:lvl w:ilvl="4" w:tplc="04090019" w:tentative="1">
+      <w:start w:val="1"/>
+      <w:numFmt w:val="lowerLetter"/>
+      <w:lvlText w:val="%5."/>
+      <w:lvlJc w:val="left"/>
+      <w:pPr>
+        <w:ind w:left="3600" w:hanging="360"/>
+      </w:pPr>
+    </w:lvl>
+    <w:lvl w:ilvl="5" w:tplc="0409001B" w:tentative="1">
+      <w:start w:val="1"/>
+      <w:numFmt w:val="lowerRoman"/>
+      <w:lvlText w:val="%6."/>
+      <w:lvlJc w:val="right"/>
+      <w:pPr>
+        <w:ind w:left="4320" w:hanging="180"/>
+      </w:pPr>
+    </w:lvl>
+    <w:lvl w:ilvl="6" w:tplc="0409000F" w:tentative="1">
+      <w:start w:val="1"/>
+      <w:numFmt w:val="decimal"/>
+      <w:lvlText w:val="%7."/>
+      <w:lvlJc w:val="left"/>
+      <w:pPr>
+        <w:ind w:left="5040" w:hanging="360"/>
+      </w:pPr>
+    </w:lvl>
+    <w:lvl w:ilvl="7" w:tplc="04090019" w:tentative="1">
+      <w:start w:val="1"/>
+      <w:numFmt w:val="lowerLetter"/>
+      <w:lvlText w:val="%8."/>
+      <w:lvlJc w:val="left"/>
+      <w:pPr>
+        <w:ind w:left="5760" w:hanging="360"/>
+      </w:pPr>
+    </w:lvl>
+    <w:lvl w:ilvl="8" w:tplc="0409001B" w:tentative="1">
+      <w:start w:val="1"/>
+      <w:numFmt w:val="lowerRoman"/>
+      <w:lvlText w:val="%9."/>
+      <w:lvlJc w:val="right"/>
+      <w:pPr>
+        <w:ind w:left="6480" w:hanging="180"/>
+      </w:pPr>
+    </w:lvl>
+  </w:abstractNum>
+  <w:abstractNum w:abstractNumId="2" w15:restartNumberingAfterBreak="0">
     <w:nsid w:val="38794231"/>
     <w:multiLevelType w:val="hybridMultilevel"/>
     <w:tmpl w:val="4CEA045A"/>
@@ -365,7 +596,7 @@
       </w:rPr>
     </w:lvl>
   </w:abstractNum>
-  <w:abstractNum w:abstractNumId="2" w15:restartNumberingAfterBreak="0">
+  <w:abstractNum w:abstractNumId="3" w15:restartNumberingAfterBreak="0">
     <w:nsid w:val="7B857A75"/>
     <w:multiLevelType w:val="hybridMultilevel"/>
     <w:tmpl w:val="37E4AA42"/>
@@ -452,13 +683,16 @@
     </w:lvl>
   </w:abstractNum>
   <w:num w:numId="1">
-    <w:abstractNumId w:val="1"/>
+    <w:abstractNumId w:val="2"/>
   </w:num>
   <w:num w:numId="2">
-    <w:abstractNumId w:val="2"/>
+    <w:abstractNumId w:val="3"/>
   </w:num>
   <w:num w:numId="3">
     <w:abstractNumId w:val="0"/>
+  </w:num>
+  <w:num w:numId="4">
+    <w:abstractNumId w:val="1"/>
   </w:num>
 </w:numbering>
 </file>
@@ -480,7 +714,7 @@
       </w:pPr>
     </w:pPrDefault>
   </w:docDefaults>
-  <w:latentStyles w:defLockedState="0" w:defUIPriority="99" w:defSemiHidden="0" w:defUnhideWhenUsed="0" w:defQFormat="0" w:count="377">
+  <w:latentStyles w:defLockedState="0" w:defUIPriority="99" w:defSemiHidden="0" w:defUnhideWhenUsed="0" w:defQFormat="0" w:count="376">
     <w:lsdException w:name="Normal" w:uiPriority="0" w:qFormat="1"/>
     <w:lsdException w:name="heading 1" w:uiPriority="9" w:qFormat="1"/>
     <w:lsdException w:name="heading 2" w:semiHidden="1" w:uiPriority="9" w:unhideWhenUsed="1" w:qFormat="1"/>
@@ -586,6 +820,7 @@
     <w:lsdException w:name="HTML Sample" w:semiHidden="1" w:unhideWhenUsed="1"/>
     <w:lsdException w:name="HTML Typewriter" w:semiHidden="1" w:unhideWhenUsed="1"/>
     <w:lsdException w:name="HTML Variable" w:semiHidden="1" w:unhideWhenUsed="1"/>
+    <w:lsdException w:name="Normal Table" w:semiHidden="1" w:unhideWhenUsed="1"/>
     <w:lsdException w:name="annotation subject" w:semiHidden="1" w:unhideWhenUsed="1"/>
     <w:lsdException w:name="No List" w:semiHidden="1" w:unhideWhenUsed="1"/>
     <w:lsdException w:name="Outline List 1" w:semiHidden="1" w:unhideWhenUsed="1"/>
@@ -631,9 +866,11 @@
     <w:lsdException w:name="Table Subtle 1" w:semiHidden="1" w:unhideWhenUsed="1"/>
     <w:lsdException w:name="Table Subtle 2" w:semiHidden="1" w:unhideWhenUsed="1"/>
     <w:lsdException w:name="Table Web 1" w:semiHidden="1" w:unhideWhenUsed="1"/>
+    <w:lsdException w:name="Table Web 2" w:semiHidden="1" w:unhideWhenUsed="1"/>
     <w:lsdException w:name="Table Web 3" w:semiHidden="1" w:unhideWhenUsed="1"/>
     <w:lsdException w:name="Balloon Text" w:semiHidden="1" w:unhideWhenUsed="1"/>
     <w:lsdException w:name="Table Grid" w:uiPriority="39"/>
+    <w:lsdException w:name="Table Theme" w:semiHidden="1" w:unhideWhenUsed="1"/>
     <w:lsdException w:name="Placeholder Text" w:semiHidden="1"/>
     <w:lsdException w:name="No Spacing" w:uiPriority="1" w:qFormat="1"/>
     <w:lsdException w:name="Light Shading" w:uiPriority="60"/>
@@ -854,7 +1091,6 @@
     <w:lsdException w:name="Hashtag" w:semiHidden="1" w:unhideWhenUsed="1"/>
     <w:lsdException w:name="Unresolved Mention" w:semiHidden="1" w:unhideWhenUsed="1"/>
     <w:lsdException w:name="Smart Link" w:semiHidden="1" w:unhideWhenUsed="1"/>
-    <w:lsdException w:name="Smart Link Error" w:semiHidden="1" w:unhideWhenUsed="1"/>
   </w:latentStyles>
   <w:style w:type="paragraph" w:default="1" w:styleId="Normal">
     <w:name w:val="Normal"/>

</xml_diff>